<commit_message>
SPO nummers weeeeer aangepast
</commit_message>
<xml_diff>
--- a/java3/8/SPO.docx
+++ b/java3/8/SPO.docx
@@ -28,7 +28,7 @@
           <w:sz w:val="28"/>
           <w:szCs w:val="28"/>
         </w:rPr>
-        <w:t>5</w:t>
+        <w:t>4</w:t>
       </w:r>
       <w:r>
         <w:rPr>
@@ -245,13 +245,8 @@
       <w:r>
         <w:t xml:space="preserve">Met behulp van alle theorie die je tot nu toe gehad hebt over Objecten en </w:t>
       </w:r>
-      <w:proofErr w:type="spellStart"/>
-      <w:r>
-        <w:t>Objectgeoriënteerd</w:t>
-      </w:r>
-      <w:proofErr w:type="spellEnd"/>
-      <w:r>
-        <w:t xml:space="preserve"> programmeren, en over Datastructuren, is zo’n simulatie </w:t>
+      <w:r>
+        <w:t xml:space="preserve">Objectgeoriënteerd programmeren, en over Datastructuren, is zo’n simulatie </w:t>
       </w:r>
       <w:r>
         <w:t>prima</w:t>
@@ -302,15 +297,7 @@
     </w:p>
     <w:p>
       <w:r>
-        <w:t xml:space="preserve">Begin allereerst met je </w:t>
-      </w:r>
-      <w:proofErr w:type="spellStart"/>
-      <w:r>
-        <w:t>LinkedList</w:t>
-      </w:r>
-      <w:proofErr w:type="spellEnd"/>
-      <w:r>
-        <w:t>, Queue en Stack. Als je de afgelopen lessen hebt meegedaan en het huiswerk gedaan hebt</w:t>
+        <w:t>Begin allereerst met je LinkedList, Queue en Stack. Als je de afgelopen lessen hebt meegedaan en het huiswerk gedaan hebt</w:t>
       </w:r>
       <w:r>
         <w:t xml:space="preserve">, zou je dit al (grotendeels) moeten hebben. </w:t>
@@ -321,15 +308,7 @@
         <w:t>Om deze opdracht te kunnen doen heb je de volgende classes nodig</w:t>
       </w:r>
       <w:r>
-        <w:t xml:space="preserve"> (en </w:t>
-      </w:r>
-      <w:proofErr w:type="spellStart"/>
-      <w:r>
-        <w:t>Main</w:t>
-      </w:r>
-      <w:proofErr w:type="spellEnd"/>
-      <w:r>
-        <w:t>/App natuurlijk)</w:t>
+        <w:t xml:space="preserve"> (en Main/App natuurlijk)</w:t>
       </w:r>
       <w:r>
         <w:t>:</w:t>
@@ -388,14 +367,12 @@
       <w:r>
         <w:t xml:space="preserve">De oplettende lezer zal merken dat de </w:t>
       </w:r>
-      <w:proofErr w:type="spellStart"/>
       <w:r>
         <w:rPr>
           <w:rFonts w:ascii="Consolas" w:hAnsi="Consolas"/>
         </w:rPr>
         <w:t>value</w:t>
       </w:r>
-      <w:proofErr w:type="spellEnd"/>
       <w:r>
         <w:t xml:space="preserve"> in elke </w:t>
       </w:r>
@@ -462,7 +439,7 @@
           <w:noProof/>
         </w:rPr>
         <w:drawing>
-          <wp:inline distT="0" distB="0" distL="0" distR="0" wp14:anchorId="4E039EF3" wp14:editId="57DB0C34">
+          <wp:inline distT="0" distB="0" distL="0" distR="0" wp14:anchorId="4E039EF3" wp14:editId="508287DE">
             <wp:extent cx="6076950" cy="1225355"/>
             <wp:effectExtent l="0" t="0" r="0" b="0"/>
             <wp:docPr id="4" name="Picture 4"/>
@@ -516,15 +493,7 @@
         <w:t xml:space="preserve">… waarbij </w:t>
       </w:r>
       <w:r>
-        <w:t xml:space="preserve">het schip leeg is als de kade vol is, en </w:t>
-      </w:r>
-      <w:proofErr w:type="spellStart"/>
-      <w:r>
-        <w:t>vice</w:t>
-      </w:r>
-      <w:proofErr w:type="spellEnd"/>
-      <w:r>
-        <w:t xml:space="preserve"> versa.</w:t>
+        <w:t>het schip leeg is als de kade vol is, en vice versa.</w:t>
       </w:r>
     </w:p>
     <w:p>
@@ -535,19 +504,11 @@
       <w:r>
         <w:t xml:space="preserve">, binnen je </w:t>
       </w:r>
-      <w:proofErr w:type="spellStart"/>
       <w:r>
         <w:rPr>
           <w:rFonts w:ascii="Consolas" w:hAnsi="Consolas"/>
         </w:rPr>
-        <w:t>main</w:t>
-      </w:r>
-      <w:proofErr w:type="spellEnd"/>
-      <w:r>
-        <w:rPr>
-          <w:rFonts w:ascii="Consolas" w:hAnsi="Consolas"/>
-        </w:rPr>
-        <w:t>()</w:t>
+        <w:t>main()</w:t>
       </w:r>
       <w:r>
         <w:t>:</w:t>
@@ -666,7 +627,6 @@
       <w:r>
         <w:t xml:space="preserve">Voorkom </w:t>
       </w:r>
-      <w:proofErr w:type="spellStart"/>
       <w:r>
         <w:rPr>
           <w:rFonts w:ascii="Consolas" w:hAnsi="Consolas"/>
@@ -679,7 +639,6 @@
         </w:rPr>
         <w:t>Exception</w:t>
       </w:r>
-      <w:proofErr w:type="spellEnd"/>
       <w:r>
         <w:t xml:space="preserve"> en </w:t>
       </w:r>
@@ -687,19 +646,11 @@
         <w:t xml:space="preserve">voorkom </w:t>
       </w:r>
       <w:hyperlink r:id="rId8" w:history="1">
-        <w:proofErr w:type="spellStart"/>
         <w:r>
           <w:rPr>
             <w:rStyle w:val="Hyperlink"/>
           </w:rPr>
-          <w:t>Dangling</w:t>
-        </w:r>
-        <w:proofErr w:type="spellEnd"/>
-        <w:r>
-          <w:rPr>
-            <w:rStyle w:val="Hyperlink"/>
-          </w:rPr>
-          <w:t xml:space="preserve"> Pointers</w:t>
+          <w:t>Dangling Pointers</w:t>
         </w:r>
       </w:hyperlink>
       <w:r>
@@ -713,21 +664,8 @@
         <w:t xml:space="preserve">     </w:t>
       </w:r>
       <w:r>
-        <w:t xml:space="preserve">Hier zal </w:t>
-      </w:r>
-      <w:proofErr w:type="spellStart"/>
-      <w:r>
-        <w:t>zal</w:t>
-      </w:r>
-      <w:proofErr w:type="spellEnd"/>
-      <w:r>
-        <w:t xml:space="preserve"> het meeste </w:t>
-      </w:r>
-      <w:proofErr w:type="spellStart"/>
-      <w:r>
-        <w:t>debugging</w:t>
-      </w:r>
-      <w:proofErr w:type="spellEnd"/>
+        <w:t>Hier zal zal het meeste debugging</w:t>
+      </w:r>
       <w:r>
         <w:t>-</w:t>
       </w:r>
@@ -750,15 +688,7 @@
         </w:numPr>
       </w:pPr>
       <w:r>
-        <w:t>Wanneer het schip is volgeladen: print alle Container-</w:t>
-      </w:r>
-      <w:proofErr w:type="spellStart"/>
-      <w:r>
-        <w:t>ID’s</w:t>
-      </w:r>
-      <w:proofErr w:type="spellEnd"/>
-      <w:r>
-        <w:t xml:space="preserve"> onder elkaar. </w:t>
+        <w:t xml:space="preserve">Wanneer het schip is volgeladen: print alle Container-ID’s onder elkaar. </w:t>
       </w:r>
       <w:r>
         <w:br/>

</xml_diff>